<commit_message>
Update S5 D01 docs
</commit_message>
<xml_diff>
--- a/reports/Student 5/D01/07 Requirements - Student #5.docx
+++ b/reports/Student 5/D01/07 Requirements - Student #5.docx
@@ -122,7 +122,7 @@
                   <w:rPr>
                     <w:rFonts w:asciiTheme="majorHAnsi" w:hAnsiTheme="majorHAnsi" w:cstheme="majorHAnsi"/>
                   </w:rPr>
-                  <w:t>2</w:t>
+                  <w:t>3</w:t>
                 </w:r>
                 <w:r>
                   <w:rPr>
@@ -352,12 +352,14 @@
                   </w:rPr>
                   <w:t xml:space="preserve"> </w:t>
                 </w:r>
+                <w:proofErr w:type="spellStart"/>
                 <w:r>
                   <w:rPr>
                     <w:rFonts w:asciiTheme="majorHAnsi" w:hAnsiTheme="majorHAnsi" w:cstheme="majorHAnsi"/>
                   </w:rPr>
                   <w:t>frarosram</w:t>
                 </w:r>
+                <w:proofErr w:type="spellEnd"/>
                 <w:r>
                   <w:rPr>
                     <w:rFonts w:asciiTheme="majorHAnsi" w:hAnsiTheme="majorHAnsi" w:cstheme="majorHAnsi"/>
@@ -496,8 +498,17 @@
                     <w:rFonts w:asciiTheme="majorHAnsi" w:hAnsiTheme="majorHAnsi" w:cstheme="majorHAnsi"/>
                     <w:lang w:val="es-ES"/>
                   </w:rPr>
-                  <w:t>, Tester</w:t>
+                  <w:t xml:space="preserve">, </w:t>
                 </w:r>
+                <w:proofErr w:type="spellStart"/>
+                <w:r>
+                  <w:rPr>
+                    <w:rFonts w:asciiTheme="majorHAnsi" w:hAnsiTheme="majorHAnsi" w:cstheme="majorHAnsi"/>
+                    <w:lang w:val="es-ES"/>
+                  </w:rPr>
+                  <w:t>Tester</w:t>
+                </w:r>
+                <w:proofErr w:type="spellEnd"/>
                 <w:r>
                   <w:rPr>
                     <w:rFonts w:asciiTheme="majorHAnsi" w:hAnsiTheme="majorHAnsi" w:cstheme="majorHAnsi"/>
@@ -589,9 +600,11 @@
                 <w:r>
                   <w:t>2</w:t>
                 </w:r>
+                <w:proofErr w:type="gramStart"/>
                 <w:r>
                   <w:t xml:space="preserve"> 2024</w:t>
                 </w:r>
+                <w:proofErr w:type="gramEnd"/>
                 <w:r>
                   <w:t xml:space="preserve"> </w:t>
                 </w:r>
@@ -6224,14 +6237,14 @@
     <w:charset w:val="00"/>
     <w:family w:val="swiss"/>
     <w:pitch w:val="variable"/>
-    <w:sig w:usb0="E4002EFF" w:usb1="C000247B" w:usb2="00000009" w:usb3="00000000" w:csb0="000001FF" w:csb1="00000000"/>
+    <w:sig w:usb0="E4002EFF" w:usb1="C200247B" w:usb2="00000009" w:usb3="00000000" w:csb0="000001FF" w:csb1="00000000"/>
   </w:font>
   <w:font w:name="Calibri Light">
     <w:panose1 w:val="020F0302020204030204"/>
     <w:charset w:val="00"/>
     <w:family w:val="swiss"/>
     <w:pitch w:val="variable"/>
-    <w:sig w:usb0="E4002EFF" w:usb1="C000247B" w:usb2="00000009" w:usb3="00000000" w:csb0="000001FF" w:csb1="00000000"/>
+    <w:sig w:usb0="E4002EFF" w:usb1="C200247B" w:usb2="00000009" w:usb3="00000000" w:csb0="000001FF" w:csb1="00000000"/>
   </w:font>
   <w:font w:name="Cambria Math">
     <w:panose1 w:val="02040503050406030204"/>
@@ -6276,12 +6289,14 @@
     <w:rsid w:val="000E2E6C"/>
     <w:rsid w:val="0018237E"/>
     <w:rsid w:val="001F031C"/>
+    <w:rsid w:val="00326639"/>
     <w:rsid w:val="00437022"/>
     <w:rsid w:val="005674F0"/>
     <w:rsid w:val="005C3CEA"/>
     <w:rsid w:val="0078691F"/>
     <w:rsid w:val="00AD058E"/>
     <w:rsid w:val="00B106F5"/>
+    <w:rsid w:val="00B15DCC"/>
     <w:rsid w:val="00E27B10"/>
     <w:rsid w:val="00E73661"/>
     <w:rsid w:val="00EA6B88"/>

</xml_diff>